<commit_message>
bo sung qd can cu
</commit_message>
<xml_diff>
--- a/static/media/3.qd_giam_sat_hoan_gtgt.docx
+++ b/static/media/3.qd_giam_sat_hoan_gtgt.docx
@@ -778,7 +778,27 @@
           <w:szCs w:val="28"/>
           <w:lang w:val="nl-NL"/>
         </w:rPr>
-        <w:t>Căn cứ Luật Quản lý thuế ngày 13 tháng 6 năm 2019;</w:t>
+        <w:t xml:space="preserve">Căn cứ Luật Quản lý thuế </w:t>
+      </w:r>
+      <w:r>
+        <w:rPr>
+          <w:i/>
+          <w:sz w:val="28"/>
+          <w:szCs w:val="28"/>
+          <w:lang w:val="nl-NL"/>
+        </w:rPr>
+        <w:t>&lt;luat_qlt_ngay&gt;</w:t>
+      </w:r>
+      <w:bookmarkStart w:id="0" w:name="_GoBack"/>
+      <w:bookmarkEnd w:id="0"/>
+      <w:r>
+        <w:rPr>
+          <w:i/>
+          <w:sz w:val="28"/>
+          <w:szCs w:val="28"/>
+          <w:lang w:val="nl-NL"/>
+        </w:rPr>
+        <w:t>;</w:t>
       </w:r>
     </w:p>
     <w:p>
@@ -1431,8 +1451,6 @@
         </w:rPr>
         <w:t>.</w:t>
       </w:r>
-      <w:bookmarkStart w:id="0" w:name="_GoBack"/>
-      <w:bookmarkEnd w:id="0"/>
     </w:p>
     <w:p>
       <w:pPr>

</xml_diff>